<commit_message>
Unstuck. Main executable done. Inital Lambda Backup
</commit_message>
<xml_diff>
--- a/S1707149CPD.docx
+++ b/S1707149CPD.docx
@@ -10,6 +10,7 @@
           <w:docPartUnique/>
         </w:docPartObj>
       </w:sdtPr>
+      <w:sdtEndPr/>
       <w:sdtContent>
         <w:p>
           <w:r>
@@ -356,6 +357,7 @@
                                   <w:dataBinding w:prefixMappings="xmlns:ns0='http://purl.org/dc/elements/1.1/' xmlns:ns1='http://schemas.openxmlformats.org/package/2006/metadata/core-properties' " w:xpath="/ns1:coreProperties[1]/ns0:creator[1]" w:storeItemID="{6C3C8BC8-F283-45AE-878A-BAB7291924A1}"/>
                                   <w:text/>
                                 </w:sdtPr>
+                                <w:sdtEndPr/>
                                 <w:sdtContent>
                                   <w:p>
                                     <w:pPr>
@@ -401,6 +403,7 @@
                                     <w:dataBinding w:prefixMappings="xmlns:ns0='http://schemas.microsoft.com/office/2006/coverPageProps' " w:xpath="/ns0:CoverPageProperties[1]/ns0:CompanyEmail[1]" w:storeItemID="{55AF091B-3C7A-41E3-B477-F2FDAA23CFDA}"/>
                                     <w:text/>
                                   </w:sdtPr>
+                                  <w:sdtEndPr/>
                                   <w:sdtContent>
                                     <w:r>
                                       <w:rPr>
@@ -474,6 +477,7 @@
                             <w:dataBinding w:prefixMappings="xmlns:ns0='http://purl.org/dc/elements/1.1/' xmlns:ns1='http://schemas.openxmlformats.org/package/2006/metadata/core-properties' " w:xpath="/ns1:coreProperties[1]/ns0:creator[1]" w:storeItemID="{6C3C8BC8-F283-45AE-878A-BAB7291924A1}"/>
                             <w:text/>
                           </w:sdtPr>
+                          <w:sdtEndPr/>
                           <w:sdtContent>
                             <w:p>
                               <w:pPr>
@@ -519,6 +523,7 @@
                               <w:dataBinding w:prefixMappings="xmlns:ns0='http://schemas.microsoft.com/office/2006/coverPageProps' " w:xpath="/ns0:CoverPageProperties[1]/ns0:CompanyEmail[1]" w:storeItemID="{55AF091B-3C7A-41E3-B477-F2FDAA23CFDA}"/>
                               <w:text/>
                             </w:sdtPr>
+                            <w:sdtEndPr/>
                             <w:sdtContent>
                               <w:r>
                                 <w:rPr>
@@ -633,6 +638,7 @@
                                   <w:dataBinding w:prefixMappings="xmlns:ns0='http://schemas.microsoft.com/office/2006/coverPageProps' " w:xpath="/ns0:CoverPageProperties[1]/ns0:Abstract[1]" w:storeItemID="{55AF091B-3C7A-41E3-B477-F2FDAA23CFDA}"/>
                                   <w:text w:multiLine="1"/>
                                 </w:sdtPr>
+                                <w:sdtEndPr/>
                                 <w:sdtContent>
                                   <w:p>
                                     <w:pPr>
@@ -705,6 +711,7 @@
                             <w:dataBinding w:prefixMappings="xmlns:ns0='http://schemas.microsoft.com/office/2006/coverPageProps' " w:xpath="/ns0:CoverPageProperties[1]/ns0:Abstract[1]" w:storeItemID="{55AF091B-3C7A-41E3-B477-F2FDAA23CFDA}"/>
                             <w:text w:multiLine="1"/>
                           </w:sdtPr>
+                          <w:sdtEndPr/>
                           <w:sdtContent>
                             <w:p>
                               <w:pPr>
@@ -874,6 +881,7 @@
                                   <w:dataBinding w:prefixMappings="xmlns:ns0='http://purl.org/dc/elements/1.1/' xmlns:ns1='http://schemas.openxmlformats.org/package/2006/metadata/core-properties' " w:xpath="/ns1:coreProperties[1]/ns0:subject[1]" w:storeItemID="{6C3C8BC8-F283-45AE-878A-BAB7291924A1}"/>
                                   <w:text/>
                                 </w:sdtPr>
+                                <w:sdtEndPr/>
                                 <w:sdtContent>
                                   <w:p>
                                     <w:pPr>
@@ -984,6 +992,7 @@
                             <w:dataBinding w:prefixMappings="xmlns:ns0='http://purl.org/dc/elements/1.1/' xmlns:ns1='http://schemas.openxmlformats.org/package/2006/metadata/core-properties' " w:xpath="/ns1:coreProperties[1]/ns0:subject[1]" w:storeItemID="{6C3C8BC8-F283-45AE-878A-BAB7291924A1}"/>
                             <w:text/>
                           </w:sdtPr>
+                          <w:sdtEndPr/>
                           <w:sdtContent>
                             <w:p>
                               <w:pPr>
@@ -1024,6 +1033,13 @@
     </w:sdt>
     <w:sdt>
       <w:sdtPr>
+        <w:rPr>
+          <w:rFonts w:asciiTheme="minorHAnsi" w:eastAsiaTheme="minorHAnsi" w:hAnsiTheme="minorHAnsi" w:cstheme="minorBidi"/>
+          <w:color w:val="auto"/>
+          <w:sz w:val="22"/>
+          <w:szCs w:val="22"/>
+          <w:lang w:val="en-GB"/>
+        </w:rPr>
         <w:id w:val="-1204864455"/>
         <w:docPartObj>
           <w:docPartGallery w:val="Table of Contents"/>
@@ -1032,14 +1048,9 @@
       </w:sdtPr>
       <w:sdtEndPr>
         <w:rPr>
-          <w:rFonts w:asciiTheme="minorHAnsi" w:eastAsiaTheme="minorHAnsi" w:hAnsiTheme="minorHAnsi" w:cstheme="minorBidi"/>
           <w:b/>
           <w:bCs/>
           <w:noProof/>
-          <w:color w:val="auto"/>
-          <w:sz w:val="22"/>
-          <w:szCs w:val="22"/>
-          <w:lang w:val="en-GB"/>
         </w:rPr>
       </w:sdtEndPr>
       <w:sdtContent>
@@ -1667,19 +1678,40 @@
       <w:pPr>
         <w:pStyle w:val="Heading2"/>
       </w:pPr>
-      <w:bookmarkStart w:id="4" w:name="_Toc67502339"/>
       <w:r>
-        <w:t>???</w:t>
+        <w:t>Setup of Roles and Permissions</w:t>
+      </w:r>
+    </w:p>
+    <w:p>
+      <w:r>
+        <w:t>Custom role for lambda to enable basic execution and sqs control</w:t>
+      </w:r>
+    </w:p>
+    <w:p>
+      <w:pPr>
+        <w:pStyle w:val="Heading2"/>
+      </w:pPr>
+      <w:r>
+        <w:t>Implemented Code</w:t>
+      </w:r>
+    </w:p>
+    <w:p>
+      <w:pPr>
+        <w:pStyle w:val="Heading1"/>
+      </w:pPr>
+      <w:bookmarkStart w:id="4" w:name="_Toc67502340"/>
+      <w:r>
+        <w:t>Security features and application testing</w:t>
       </w:r>
       <w:bookmarkEnd w:id="4"/>
     </w:p>
     <w:p>
       <w:pPr>
-        <w:pStyle w:val="Heading1"/>
+        <w:pStyle w:val="Heading2"/>
       </w:pPr>
-      <w:bookmarkStart w:id="5" w:name="_Toc67502340"/>
+      <w:bookmarkStart w:id="5" w:name="_Toc67502341"/>
       <w:r>
-        <w:t>Security features and application testing</w:t>
+        <w:t>Description of security features.</w:t>
       </w:r>
       <w:bookmarkEnd w:id="5"/>
     </w:p>
@@ -1687,21 +1719,11 @@
       <w:pPr>
         <w:pStyle w:val="Heading2"/>
       </w:pPr>
-      <w:bookmarkStart w:id="6" w:name="_Toc67502341"/>
-      <w:r>
-        <w:t>Description of security features.</w:t>
-      </w:r>
-      <w:bookmarkEnd w:id="6"/>
-    </w:p>
-    <w:p>
-      <w:pPr>
-        <w:pStyle w:val="Heading2"/>
-      </w:pPr>
-      <w:bookmarkStart w:id="7" w:name="_Toc67502342"/>
+      <w:bookmarkStart w:id="6" w:name="_Toc67502342"/>
       <w:r>
         <w:t>Application Testing.</w:t>
       </w:r>
-      <w:bookmarkEnd w:id="7"/>
+      <w:bookmarkEnd w:id="6"/>
     </w:p>
     <w:sectPr>
       <w:headerReference w:type="even" r:id="rId10"/>

</xml_diff>

<commit_message>
Working transcribe Done. Need Permissions ported to JSON. Comprehend Next.
</commit_message>
<xml_diff>
--- a/S1707149CPD.docx
+++ b/S1707149CPD.docx
@@ -1692,7 +1692,25 @@
         <w:pStyle w:val="Heading2"/>
       </w:pPr>
       <w:r>
+        <w:t>Configurations</w:t>
+      </w:r>
+    </w:p>
+    <w:p>
+      <w:r>
+        <w:t>hhh</w:t>
+      </w:r>
+    </w:p>
+    <w:p>
+      <w:pPr>
+        <w:pStyle w:val="Heading2"/>
+      </w:pPr>
+      <w:r>
         <w:t>Implemented Code</w:t>
+      </w:r>
+    </w:p>
+    <w:p>
+      <w:r>
+        <w:t>hhhh</w:t>
       </w:r>
     </w:p>
     <w:p>

</xml_diff>

<commit_message>
Final changes before I tear my hair out from cabin fever
</commit_message>
<xml_diff>
--- a/S1707149CPD.docx
+++ b/S1707149CPD.docx
@@ -1083,7 +1083,7 @@
           <w:r>
             <w:fldChar w:fldCharType="separate"/>
           </w:r>
-          <w:hyperlink w:anchor="_Toc67932002" w:history="1">
+          <w:hyperlink w:anchor="_Toc67935123" w:history="1">
             <w:r>
               <w:rPr>
                 <w:rStyle w:val="Hyperlink"/>
@@ -1110,7 +1110,7 @@
                 <w:noProof/>
                 <w:webHidden/>
               </w:rPr>
-              <w:instrText xml:space="preserve"> PAGEREF _Toc67932002 \h </w:instrText>
+              <w:instrText xml:space="preserve"> PAGEREF _Toc67935123 \h </w:instrText>
             </w:r>
             <w:r>
               <w:rPr>
@@ -1153,7 +1153,7 @@
               <w:lang w:eastAsia="en-GB"/>
             </w:rPr>
           </w:pPr>
-          <w:hyperlink w:anchor="_Toc67932003" w:history="1">
+          <w:hyperlink w:anchor="_Toc67935124" w:history="1">
             <w:r>
               <w:rPr>
                 <w:rStyle w:val="Hyperlink"/>
@@ -1180,7 +1180,7 @@
                 <w:noProof/>
                 <w:webHidden/>
               </w:rPr>
-              <w:instrText xml:space="preserve"> PAGEREF _Toc67932003 \h </w:instrText>
+              <w:instrText xml:space="preserve"> PAGEREF _Toc67935124 \h </w:instrText>
             </w:r>
             <w:r>
               <w:rPr>
@@ -1223,7 +1223,7 @@
               <w:lang w:eastAsia="en-GB"/>
             </w:rPr>
           </w:pPr>
-          <w:hyperlink w:anchor="_Toc67932004" w:history="1">
+          <w:hyperlink w:anchor="_Toc67935125" w:history="1">
             <w:r>
               <w:rPr>
                 <w:rStyle w:val="Hyperlink"/>
@@ -1250,7 +1250,7 @@
                 <w:noProof/>
                 <w:webHidden/>
               </w:rPr>
-              <w:instrText xml:space="preserve"> PAGEREF _Toc67932004 \h </w:instrText>
+              <w:instrText xml:space="preserve"> PAGEREF _Toc67935125 \h </w:instrText>
             </w:r>
             <w:r>
               <w:rPr>
@@ -1293,7 +1293,7 @@
               <w:lang w:eastAsia="en-GB"/>
             </w:rPr>
           </w:pPr>
-          <w:hyperlink w:anchor="_Toc67932005" w:history="1">
+          <w:hyperlink w:anchor="_Toc67935126" w:history="1">
             <w:r>
               <w:rPr>
                 <w:rStyle w:val="Hyperlink"/>
@@ -1320,7 +1320,7 @@
                 <w:noProof/>
                 <w:webHidden/>
               </w:rPr>
-              <w:instrText xml:space="preserve"> PAGEREF _Toc67932005 \h </w:instrText>
+              <w:instrText xml:space="preserve"> PAGEREF _Toc67935126 \h </w:instrText>
             </w:r>
             <w:r>
               <w:rPr>
@@ -1363,7 +1363,7 @@
               <w:lang w:eastAsia="en-GB"/>
             </w:rPr>
           </w:pPr>
-          <w:hyperlink w:anchor="_Toc67932006" w:history="1">
+          <w:hyperlink w:anchor="_Toc67935127" w:history="1">
             <w:r>
               <w:rPr>
                 <w:rStyle w:val="Hyperlink"/>
@@ -1390,7 +1390,7 @@
                 <w:noProof/>
                 <w:webHidden/>
               </w:rPr>
-              <w:instrText xml:space="preserve"> PAGEREF _Toc67932006 \h </w:instrText>
+              <w:instrText xml:space="preserve"> PAGEREF _Toc67935127 \h </w:instrText>
             </w:r>
             <w:r>
               <w:rPr>
@@ -1433,7 +1433,7 @@
               <w:lang w:eastAsia="en-GB"/>
             </w:rPr>
           </w:pPr>
-          <w:hyperlink w:anchor="_Toc67932007" w:history="1">
+          <w:hyperlink w:anchor="_Toc67935128" w:history="1">
             <w:r>
               <w:rPr>
                 <w:rStyle w:val="Hyperlink"/>
@@ -1460,7 +1460,7 @@
                 <w:noProof/>
                 <w:webHidden/>
               </w:rPr>
-              <w:instrText xml:space="preserve"> PAGEREF _Toc67932007 \h </w:instrText>
+              <w:instrText xml:space="preserve"> PAGEREF _Toc67935128 \h </w:instrText>
             </w:r>
             <w:r>
               <w:rPr>
@@ -1503,7 +1503,7 @@
               <w:lang w:eastAsia="en-GB"/>
             </w:rPr>
           </w:pPr>
-          <w:hyperlink w:anchor="_Toc67932008" w:history="1">
+          <w:hyperlink w:anchor="_Toc67935129" w:history="1">
             <w:r>
               <w:rPr>
                 <w:rStyle w:val="Hyperlink"/>
@@ -1530,7 +1530,7 @@
                 <w:noProof/>
                 <w:webHidden/>
               </w:rPr>
-              <w:instrText xml:space="preserve"> PAGEREF _Toc67932008 \h </w:instrText>
+              <w:instrText xml:space="preserve"> PAGEREF _Toc67935129 \h </w:instrText>
             </w:r>
             <w:r>
               <w:rPr>
@@ -1573,7 +1573,7 @@
               <w:lang w:eastAsia="en-GB"/>
             </w:rPr>
           </w:pPr>
-          <w:hyperlink w:anchor="_Toc67932009" w:history="1">
+          <w:hyperlink w:anchor="_Toc67935130" w:history="1">
             <w:r>
               <w:rPr>
                 <w:rStyle w:val="Hyperlink"/>
@@ -1600,7 +1600,7 @@
                 <w:noProof/>
                 <w:webHidden/>
               </w:rPr>
-              <w:instrText xml:space="preserve"> PAGEREF _Toc67932009 \h </w:instrText>
+              <w:instrText xml:space="preserve"> PAGEREF _Toc67935130 \h </w:instrText>
             </w:r>
             <w:r>
               <w:rPr>
@@ -1643,7 +1643,7 @@
               <w:lang w:eastAsia="en-GB"/>
             </w:rPr>
           </w:pPr>
-          <w:hyperlink w:anchor="_Toc67932010" w:history="1">
+          <w:hyperlink w:anchor="_Toc67935131" w:history="1">
             <w:r>
               <w:rPr>
                 <w:rStyle w:val="Hyperlink"/>
@@ -1670,7 +1670,7 @@
                 <w:noProof/>
                 <w:webHidden/>
               </w:rPr>
-              <w:instrText xml:space="preserve"> PAGEREF _Toc67932010 \h </w:instrText>
+              <w:instrText xml:space="preserve"> PAGEREF _Toc67935131 \h </w:instrText>
             </w:r>
             <w:r>
               <w:rPr>
@@ -1713,7 +1713,7 @@
               <w:lang w:eastAsia="en-GB"/>
             </w:rPr>
           </w:pPr>
-          <w:hyperlink w:anchor="_Toc67932011" w:history="1">
+          <w:hyperlink w:anchor="_Toc67935132" w:history="1">
             <w:r>
               <w:rPr>
                 <w:rStyle w:val="Hyperlink"/>
@@ -1740,7 +1740,7 @@
                 <w:noProof/>
                 <w:webHidden/>
               </w:rPr>
-              <w:instrText xml:space="preserve"> PAGEREF _Toc67932011 \h </w:instrText>
+              <w:instrText xml:space="preserve"> PAGEREF _Toc67935132 \h </w:instrText>
             </w:r>
             <w:r>
               <w:rPr>
@@ -1793,7 +1793,7 @@
       <w:pPr>
         <w:pStyle w:val="Heading1"/>
       </w:pPr>
-      <w:bookmarkStart w:id="0" w:name="_Toc67932002"/>
+      <w:bookmarkStart w:id="0" w:name="_Toc67935123"/>
       <w:r>
         <w:lastRenderedPageBreak/>
         <w:t>Problem and Solution</w:t>
@@ -1804,7 +1804,7 @@
       <w:pPr>
         <w:pStyle w:val="Heading2"/>
       </w:pPr>
-      <w:bookmarkStart w:id="1" w:name="_Toc67932003"/>
+      <w:bookmarkStart w:id="1" w:name="_Toc67935124"/>
       <w:r>
         <w:t>Description of problem and approach.</w:t>
       </w:r>
@@ -1864,7 +1864,7 @@
       <w:pPr>
         <w:pStyle w:val="Heading2"/>
       </w:pPr>
-      <w:bookmarkStart w:id="2" w:name="_Toc67932004"/>
+      <w:bookmarkStart w:id="2" w:name="_Toc67935125"/>
       <w:r>
         <w:t>Description of how the application can be cost optimised.</w:t>
       </w:r>
@@ -1949,7 +1949,7 @@
       <w:pPr>
         <w:pStyle w:val="Heading1"/>
       </w:pPr>
-      <w:bookmarkStart w:id="3" w:name="_Toc67932005"/>
+      <w:bookmarkStart w:id="3" w:name="_Toc67935126"/>
       <w:r>
         <w:t xml:space="preserve">Non-Code </w:t>
       </w:r>
@@ -1962,7 +1962,7 @@
       <w:pPr>
         <w:pStyle w:val="Heading2"/>
       </w:pPr>
-      <w:bookmarkStart w:id="4" w:name="_Toc67932006"/>
+      <w:bookmarkStart w:id="4" w:name="_Toc67935127"/>
       <w:r>
         <w:t xml:space="preserve">Setup of </w:t>
       </w:r>
@@ -2395,8 +2395,8 @@
                 <w:noProof/>
               </w:rPr>
               <w:drawing>
-                <wp:inline distT="0" distB="0" distL="0" distR="0" wp14:anchorId="7CD5D0B6" wp14:editId="5B3D6201">
-                  <wp:extent cx="2720088" cy="1684020"/>
+                <wp:inline distT="0" distB="0" distL="0" distR="0" wp14:anchorId="7CD5D0B6" wp14:editId="6F77E69F">
+                  <wp:extent cx="2719705" cy="1607820"/>
                   <wp:effectExtent l="0" t="0" r="4445" b="0"/>
                   <wp:docPr id="8" name="Picture 8"/>
                   <wp:cNvGraphicFramePr>
@@ -2418,7 +2418,7 @@
                         <pic:spPr>
                           <a:xfrm>
                             <a:off x="0" y="0"/>
-                            <a:ext cx="2739444" cy="1696003"/>
+                            <a:ext cx="2739445" cy="1619490"/>
                           </a:xfrm>
                           <a:prstGeom prst="rect">
                             <a:avLst/>
@@ -2434,8 +2434,6 @@
         </w:tc>
       </w:tr>
     </w:tbl>
-    <w:p/>
-    <w:p/>
     <w:p/>
     <w:p/>
     <w:p/>
@@ -2448,8 +2446,9 @@
       <w:pPr>
         <w:pStyle w:val="Heading2"/>
       </w:pPr>
-      <w:bookmarkStart w:id="5" w:name="_Toc67932007"/>
-      <w:r>
+      <w:bookmarkStart w:id="5" w:name="_Toc67935128"/>
+      <w:r>
+        <w:lastRenderedPageBreak/>
         <w:t>Lambda Creation</w:t>
       </w:r>
       <w:bookmarkEnd w:id="5"/>
@@ -2607,7 +2606,6 @@
           </w:tcPr>
           <w:p>
             <w:r>
-              <w:lastRenderedPageBreak/>
               <w:t xml:space="preserve">A lambda function called Lmabda-S1707149 is created using the previously mentions </w:t>
             </w:r>
             <w:proofErr w:type="spellStart"/>
@@ -2627,8 +2625,9 @@
       <w:pPr>
         <w:pStyle w:val="Heading2"/>
       </w:pPr>
-      <w:bookmarkStart w:id="6" w:name="_Toc67932008"/>
-      <w:r>
+      <w:bookmarkStart w:id="6" w:name="_Toc67935129"/>
+      <w:r>
+        <w:lastRenderedPageBreak/>
         <w:t>SQS Trigger</w:t>
       </w:r>
       <w:bookmarkEnd w:id="6"/>
@@ -2836,7 +2835,7 @@
       <w:pPr>
         <w:pStyle w:val="Heading1"/>
       </w:pPr>
-      <w:bookmarkStart w:id="7" w:name="_Toc67932009"/>
+      <w:bookmarkStart w:id="7" w:name="_Toc67935130"/>
       <w:r>
         <w:t>Security features and application testing</w:t>
       </w:r>
@@ -2846,7 +2845,7 @@
       <w:pPr>
         <w:pStyle w:val="Heading2"/>
       </w:pPr>
-      <w:bookmarkStart w:id="8" w:name="_Toc67932010"/>
+      <w:bookmarkStart w:id="8" w:name="_Toc67935131"/>
       <w:r>
         <w:t>Description of security features.</w:t>
       </w:r>
@@ -2898,11 +2897,12 @@
         <w:t>.</w:t>
       </w:r>
     </w:p>
+    <w:p/>
     <w:p>
       <w:pPr>
         <w:pStyle w:val="Heading2"/>
       </w:pPr>
-      <w:bookmarkStart w:id="9" w:name="_Toc67932011"/>
+      <w:bookmarkStart w:id="9" w:name="_Toc67935132"/>
       <w:r>
         <w:lastRenderedPageBreak/>
         <w:t>Application</w:t>
@@ -2912,6 +2912,278 @@
       </w:r>
       <w:bookmarkEnd w:id="9"/>
     </w:p>
+    <w:tbl>
+      <w:tblPr>
+        <w:tblStyle w:val="TableGrid"/>
+        <w:tblW w:w="0" w:type="auto"/>
+        <w:tblLook w:val="04A0" w:firstRow="1" w:lastRow="0" w:firstColumn="1" w:lastColumn="0" w:noHBand="0" w:noVBand="1"/>
+      </w:tblPr>
+      <w:tblGrid>
+        <w:gridCol w:w="2254"/>
+        <w:gridCol w:w="2254"/>
+        <w:gridCol w:w="2254"/>
+        <w:gridCol w:w="2254"/>
+      </w:tblGrid>
+      <w:tr>
+        <w:tc>
+          <w:tcPr>
+            <w:tcW w:w="2254" w:type="dxa"/>
+          </w:tcPr>
+          <w:p>
+            <w:r>
+              <w:t>Audio Name</w:t>
+            </w:r>
+          </w:p>
+        </w:tc>
+        <w:tc>
+          <w:tcPr>
+            <w:tcW w:w="2254" w:type="dxa"/>
+          </w:tcPr>
+          <w:p>
+            <w:r>
+              <w:t>Transcript</w:t>
+            </w:r>
+          </w:p>
+        </w:tc>
+        <w:tc>
+          <w:tcPr>
+            <w:tcW w:w="2254" w:type="dxa"/>
+          </w:tcPr>
+          <w:p>
+            <w:r>
+              <w:t>Expected</w:t>
+            </w:r>
+            <w:r>
+              <w:t xml:space="preserve"> sentiment</w:t>
+            </w:r>
+          </w:p>
+        </w:tc>
+        <w:tc>
+          <w:tcPr>
+            <w:tcW w:w="2254" w:type="dxa"/>
+          </w:tcPr>
+          <w:p>
+            <w:r>
+              <w:t>Actual</w:t>
+            </w:r>
+            <w:r>
+              <w:t xml:space="preserve"> sentiment</w:t>
+            </w:r>
+          </w:p>
+        </w:tc>
+      </w:tr>
+      <w:tr>
+        <w:tc>
+          <w:tcPr>
+            <w:tcW w:w="2254" w:type="dxa"/>
+          </w:tcPr>
+          <w:p>
+            <w:r>
+              <w:t>Audio1</w:t>
+            </w:r>
+          </w:p>
+        </w:tc>
+        <w:tc>
+          <w:tcPr>
+            <w:tcW w:w="2254" w:type="dxa"/>
+          </w:tcPr>
+          <w:p>
+            <w:r>
+              <w:t>Better three hours to soon than an hour to late</w:t>
+            </w:r>
+          </w:p>
+        </w:tc>
+        <w:tc>
+          <w:tcPr>
+            <w:tcW w:w="2254" w:type="dxa"/>
+          </w:tcPr>
+          <w:p>
+            <w:r>
+              <w:t>Positive</w:t>
+            </w:r>
+          </w:p>
+        </w:tc>
+        <w:tc>
+          <w:tcPr>
+            <w:tcW w:w="2254" w:type="dxa"/>
+          </w:tcPr>
+          <w:p>
+            <w:r>
+              <w:t>Negative</w:t>
+            </w:r>
+          </w:p>
+        </w:tc>
+      </w:tr>
+      <w:tr>
+        <w:tc>
+          <w:tcPr>
+            <w:tcW w:w="2254" w:type="dxa"/>
+          </w:tcPr>
+          <w:p>
+            <w:r>
+              <w:t>Audio2</w:t>
+            </w:r>
+          </w:p>
+        </w:tc>
+        <w:tc>
+          <w:tcPr>
+            <w:tcW w:w="2254" w:type="dxa"/>
+          </w:tcPr>
+          <w:p>
+            <w:r>
+              <w:t>It is not in the stars to hold our destiny but ourselves</w:t>
+            </w:r>
+          </w:p>
+        </w:tc>
+        <w:tc>
+          <w:tcPr>
+            <w:tcW w:w="2254" w:type="dxa"/>
+          </w:tcPr>
+          <w:p>
+            <w:r>
+              <w:t>Positive</w:t>
+            </w:r>
+          </w:p>
+        </w:tc>
+        <w:tc>
+          <w:tcPr>
+            <w:tcW w:w="2254" w:type="dxa"/>
+          </w:tcPr>
+          <w:p>
+            <w:r>
+              <w:t>Neutral</w:t>
+            </w:r>
+          </w:p>
+        </w:tc>
+      </w:tr>
+      <w:tr>
+        <w:tc>
+          <w:tcPr>
+            <w:tcW w:w="2254" w:type="dxa"/>
+          </w:tcPr>
+          <w:p>
+            <w:r>
+              <w:t>Audio3</w:t>
+            </w:r>
+          </w:p>
+        </w:tc>
+        <w:tc>
+          <w:tcPr>
+            <w:tcW w:w="2254" w:type="dxa"/>
+          </w:tcPr>
+          <w:p>
+            <w:r>
+              <w:t>Cloud computing is really a no brainer because it allows you to test your business plan with little money</w:t>
+            </w:r>
+          </w:p>
+        </w:tc>
+        <w:tc>
+          <w:tcPr>
+            <w:tcW w:w="2254" w:type="dxa"/>
+          </w:tcPr>
+          <w:p>
+            <w:r>
+              <w:t>Neutral</w:t>
+            </w:r>
+          </w:p>
+        </w:tc>
+        <w:tc>
+          <w:tcPr>
+            <w:tcW w:w="2254" w:type="dxa"/>
+          </w:tcPr>
+          <w:p>
+            <w:r>
+              <w:t>Positive</w:t>
+            </w:r>
+          </w:p>
+        </w:tc>
+      </w:tr>
+      <w:tr>
+        <w:tc>
+          <w:tcPr>
+            <w:tcW w:w="2254" w:type="dxa"/>
+          </w:tcPr>
+          <w:p>
+            <w:r>
+              <w:t>Audio4</w:t>
+            </w:r>
+          </w:p>
+        </w:tc>
+        <w:tc>
+          <w:tcPr>
+            <w:tcW w:w="2254" w:type="dxa"/>
+          </w:tcPr>
+          <w:p>
+            <w:r>
+              <w:t>Sun light and patchy rain in the morning but turning more persistent in the afternoon</w:t>
+            </w:r>
+          </w:p>
+        </w:tc>
+        <w:tc>
+          <w:tcPr>
+            <w:tcW w:w="2254" w:type="dxa"/>
+          </w:tcPr>
+          <w:p>
+            <w:r>
+              <w:t>Neutral</w:t>
+            </w:r>
+          </w:p>
+        </w:tc>
+        <w:tc>
+          <w:tcPr>
+            <w:tcW w:w="2254" w:type="dxa"/>
+          </w:tcPr>
+          <w:p>
+            <w:r>
+              <w:t>Mixed</w:t>
+            </w:r>
+          </w:p>
+        </w:tc>
+      </w:tr>
+      <w:tr>
+        <w:tc>
+          <w:tcPr>
+            <w:tcW w:w="2254" w:type="dxa"/>
+          </w:tcPr>
+          <w:p>
+            <w:r>
+              <w:t>Audio5</w:t>
+            </w:r>
+          </w:p>
+        </w:tc>
+        <w:tc>
+          <w:tcPr>
+            <w:tcW w:w="2254" w:type="dxa"/>
+          </w:tcPr>
+          <w:p>
+            <w:r>
+              <w:t>The image quality is not as good as I expected</w:t>
+            </w:r>
+          </w:p>
+        </w:tc>
+        <w:tc>
+          <w:tcPr>
+            <w:tcW w:w="2254" w:type="dxa"/>
+          </w:tcPr>
+          <w:p>
+            <w:r>
+              <w:t>Negative</w:t>
+            </w:r>
+          </w:p>
+        </w:tc>
+        <w:tc>
+          <w:tcPr>
+            <w:tcW w:w="2254" w:type="dxa"/>
+          </w:tcPr>
+          <w:p>
+            <w:r>
+              <w:t>Negative</w:t>
+            </w:r>
+          </w:p>
+        </w:tc>
+      </w:tr>
+    </w:tbl>
+    <w:p/>
     <w:tbl>
       <w:tblPr>
         <w:tblStyle w:val="TableGrid"/>
@@ -3003,6 +3275,7 @@
       </w:tr>
     </w:tbl>
     <w:p/>
+    <w:p/>
     <w:tbl>
       <w:tblPr>
         <w:tblStyle w:val="TableGrid"/>
@@ -3020,6 +3293,7 @@
           </w:tcPr>
           <w:p>
             <w:r>
+              <w:lastRenderedPageBreak/>
               <w:t>S3 Bucket evidence</w:t>
             </w:r>
           </w:p>
@@ -3084,7 +3358,21 @@
               <w:t>The</w:t>
             </w:r>
             <w:r>
-              <w:t xml:space="preserve"> S3 bucket is </w:t>
+              <w:t xml:space="preserve"> S3 bucket</w:t>
+            </w:r>
+            <w:r>
+              <w:t xml:space="preserve">, dynamo stack and </w:t>
+            </w:r>
+            <w:proofErr w:type="spellStart"/>
+            <w:r>
+              <w:t>sqs</w:t>
+            </w:r>
+            <w:proofErr w:type="spellEnd"/>
+            <w:r>
+              <w:t xml:space="preserve"> queue</w:t>
+            </w:r>
+            <w:r>
+              <w:t xml:space="preserve"> is </w:t>
             </w:r>
             <w:r>
               <w:t>created,</w:t>
@@ -3124,7 +3412,6 @@
           </w:tcPr>
           <w:p>
             <w:r>
-              <w:lastRenderedPageBreak/>
               <w:t>Transcription jobs evidence</w:t>
             </w:r>
           </w:p>
@@ -3193,6 +3480,9 @@
       </w:tr>
     </w:tbl>
     <w:p/>
+    <w:p/>
+    <w:p/>
+    <w:p/>
     <w:tbl>
       <w:tblPr>
         <w:tblStyle w:val="TableGrid"/>
@@ -3210,6 +3500,7 @@
           </w:tcPr>
           <w:p>
             <w:r>
+              <w:lastRenderedPageBreak/>
               <w:t>Evidence of DynamoDB Add</w:t>
             </w:r>
           </w:p>
@@ -3301,8 +3592,6 @@
       </w:tr>
     </w:tbl>
     <w:p/>
-    <w:p/>
-    <w:p/>
     <w:tbl>
       <w:tblPr>
         <w:tblStyle w:val="TableGrid"/>
@@ -3320,7 +3609,6 @@
           </w:tcPr>
           <w:p>
             <w:r>
-              <w:lastRenderedPageBreak/>
               <w:t>Evidence of SMS</w:t>
             </w:r>
           </w:p>

</xml_diff>